<commit_message>
feat: Add user authentication and authorization with protected routes
- Implemented login functionality with error handling in apiService.js
- Added ProtectedRoute component to restrict access to dashboard
- Updated Login component to use the new login service
- Enhanced user feedback management with status updates and pagination
- Introduced pagination for Users and Reviews components
- Added export functionality for reports in PDF and DOCX formats
- Integrated html2pdf.js for PDF generation from HTML templates
- Updated ReportTemplate component to format and display analytics data
- Improved user interface with dynamic user information in the header
- Refactored feedback and user management components for better state handling
- Added logout functionality in the sidebar
- Updated package.json to include new dependencies
</commit_message>
<xml_diff>
--- a/public/assets/template.docx
+++ b/public/assets/template.docx
@@ -1,6 +1,6 @@
 
 <file path=word/document.xml><?xml version="1.0" encoding="utf-8"?>
-<w:document xmlns:wpc="http://schemas.microsoft.com/office/word/2010/wordprocessingCanvas" xmlns:cx="http://schemas.microsoft.com/office/drawing/2014/chartex" xmlns:cx1="http://schemas.microsoft.com/office/drawing/2015/9/8/chartex" xmlns:cx2="http://schemas.microsoft.com/office/drawing/2015/10/21/chartex" xmlns:cx3="http://schemas.microsoft.com/office/drawing/2016/5/9/chartex" xmlns:cx4="http://schemas.microsoft.com/office/drawing/2016/5/10/chartex" xmlns:cx5="http://schemas.microsoft.com/office/drawing/2016/5/11/chartex" xmlns:cx6="http://schemas.microsoft.com/office/drawing/2016/5/12/chartex" xmlns:cx7="http://schemas.microsoft.com/office/drawing/2016/5/13/chartex" xmlns:cx8="http://schemas.microsoft.com/office/drawing/2016/5/14/chartex" xmlns:mc="http://schemas.openxmlformats.org/markup-compatibility/2006" xmlns:aink="http://schemas.microsoft.com/office/drawing/2016/ink" xmlns:am3d="http://schemas.microsoft.com/office/drawing/2017/model3d" xmlns:o="urn:schemas-microsoft-com:office:office" xmlns:oel="http://schemas.microsoft.com/office/2019/extlst" xmlns:r="http://schemas.openxmlformats.org/officeDocument/2006/relationships" xmlns:m="http://schemas.openxmlformats.org/officeDocument/2006/math" xmlns:v="urn:schemas-microsoft-com:vml" xmlns:wp14="http://schemas.microsoft.com/office/word/2010/wordprocessingDrawing" xmlns:wp="http://schemas.openxmlformats.org/drawingml/2006/wordprocessingDrawing" xmlns:w10="urn:schemas-microsoft-com:office:word" xmlns:w="http://schemas.openxmlformats.org/wordprocessingml/2006/main" xmlns:w14="http://schemas.microsoft.com/office/word/2010/wordml" xmlns:w15="http://schemas.microsoft.com/office/word/2012/wordml" xmlns:w16cex="http://schemas.microsoft.com/office/word/2018/wordml/cex" xmlns:w16cid="http://schemas.microsoft.com/office/word/2016/wordml/cid" xmlns:w16="http://schemas.microsoft.com/office/word/2018/wordml" xmlns:w16du="http://schemas.microsoft.com/office/word/2023/wordml/word16du" xmlns:w16sdtdh="http://schemas.microsoft.com/office/word/2020/wordml/sdtdatahash" xmlns:w16sdtfl="http://schemas.microsoft.com/office/word/2024/wordml/sdtformatlock" xmlns:w16se="http://schemas.microsoft.com/office/word/2015/wordml/symex" xmlns:wpg="http://schemas.microsoft.com/office/word/2010/wordprocessingGroup" xmlns:wpi="http://schemas.microsoft.com/office/word/2010/wordprocessingInk" xmlns:wne="http://schemas.microsoft.com/office/word/2006/wordml" xmlns:wps="http://schemas.microsoft.com/office/word/2010/wordprocessingShape" mc:Ignorable="w14 w15 w16se w16cid w16 w16cex w16sdtdh w16sdtfl w16du wp14">
+<w:document xmlns:wpc="http://schemas.microsoft.com/office/word/2010/wordprocessingCanvas" xmlns:cx="http://schemas.microsoft.com/office/drawing/2014/chartex" xmlns:cx1="http://schemas.microsoft.com/office/drawing/2015/9/8/chartex" xmlns:cx2="http://schemas.microsoft.com/office/drawing/2015/10/21/chartex" xmlns:cx3="http://schemas.microsoft.com/office/drawing/2016/5/9/chartex" xmlns:cx4="http://schemas.microsoft.com/office/drawing/2016/5/10/chartex" xmlns:cx5="http://schemas.microsoft.com/office/drawing/2016/5/11/chartex" xmlns:cx6="http://schemas.microsoft.com/office/drawing/2016/5/12/chartex" xmlns:cx7="http://schemas.microsoft.com/office/drawing/2016/5/13/chartex" xmlns:cx8="http://schemas.microsoft.com/office/drawing/2016/5/14/chartex" xmlns:mc="http://schemas.openxmlformats.org/markup-compatibility/2006" xmlns:aink="http://schemas.microsoft.com/office/drawing/2016/ink" xmlns:am3d="http://schemas.microsoft.com/office/drawing/2017/model3d" xmlns:o="urn:schemas-microsoft-com:office:office" xmlns:r="http://schemas.openxmlformats.org/officeDocument/2006/relationships" xmlns:m="http://schemas.openxmlformats.org/officeDocument/2006/math" xmlns:v="urn:schemas-microsoft-com:vml" xmlns:wp14="http://schemas.microsoft.com/office/word/2010/wordprocessingDrawing" xmlns:wp="http://schemas.openxmlformats.org/drawingml/2006/wordprocessingDrawing" xmlns:w10="urn:schemas-microsoft-com:office:word" xmlns:w="http://schemas.openxmlformats.org/wordprocessingml/2006/main" xmlns:w14="http://schemas.microsoft.com/office/word/2010/wordml" xmlns:w15="http://schemas.microsoft.com/office/word/2012/wordml" xmlns:w16cid="http://schemas.microsoft.com/office/word/2016/wordml/cid" xmlns:w16se="http://schemas.microsoft.com/office/word/2015/wordml/symex" xmlns:wpg="http://schemas.microsoft.com/office/word/2010/wordprocessingGroup" xmlns:wpi="http://schemas.microsoft.com/office/word/2010/wordprocessingInk" xmlns:wne="http://schemas.microsoft.com/office/word/2006/wordml" xmlns:wps="http://schemas.microsoft.com/office/word/2010/wordprocessingShape" mc:Ignorable="w14 w15 w16se w16cid wp14">
   <w:body>
     <w:p>
       <w:pPr>
@@ -85,7 +85,7 @@
               </wp:anchor>
             </w:drawing>
           </mc:Choice>
-          <mc:Fallback>
+          <mc:Fallback xmlns:oel="http://schemas.microsoft.com/office/2019/extlst" xmlns:w16cex="http://schemas.microsoft.com/office/word/2018/wordml/cex" xmlns:w16="http://schemas.microsoft.com/office/word/2018/wordml" xmlns:w16du="http://schemas.microsoft.com/office/word/2023/wordml/word16du" xmlns:w16sdtdh="http://schemas.microsoft.com/office/word/2020/wordml/sdtdatahash" xmlns:w16sdtfl="http://schemas.microsoft.com/office/word/2024/wordml/sdtformatlock">
             <w:pict>
               <v:line w14:anchorId="27B19CDA" id="Straight Connector 2" o:spid="_x0000_s1026" style="position:absolute;z-index:251659264;visibility:visible;mso-wrap-style:square;mso-width-percent:0;mso-height-percent:0;mso-wrap-distance-left:9pt;mso-wrap-distance-top:0;mso-wrap-distance-right:9pt;mso-wrap-distance-bottom:0;mso-position-horizontal:absolute;mso-position-horizontal-relative:text;mso-position-vertical:absolute;mso-position-vertical-relative:page;mso-width-percent:0;mso-height-percent:0;mso-width-relative:margin;mso-height-relative:margin" from="0,165.15pt" to="467.75pt,165.15pt" o:gfxdata="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" strokecolor="#095d40" strokeweight="1.5pt">
                 <v:stroke joinstyle="miter"/>
@@ -1270,7 +1270,19 @@
               <w:rPr>
                 <w:rFonts w:ascii="Gadugi" w:hAnsi="Gadugi"/>
               </w:rPr>
-              <w:t>deviceName</w:t>
+              <w:t>device</w:t>
+            </w:r>
+            <w:r>
+              <w:rPr>
+                <w:rFonts w:ascii="Gadugi" w:hAnsi="Gadugi"/>
+              </w:rPr>
+              <w:t>_n</w:t>
+            </w:r>
+            <w:r>
+              <w:rPr>
+                <w:rFonts w:ascii="Gadugi" w:hAnsi="Gadugi"/>
+              </w:rPr>
+              <w:t>ame</w:t>
             </w:r>
             <w:proofErr w:type="spellEnd"/>
             <w:r>
@@ -1322,7 +1334,19 @@
               <w:rPr>
                 <w:rFonts w:ascii="Gadugi" w:hAnsi="Gadugi"/>
               </w:rPr>
-              <w:t>pairingCode</w:t>
+              <w:t>pairing</w:t>
+            </w:r>
+            <w:r>
+              <w:rPr>
+                <w:rFonts w:ascii="Gadugi" w:hAnsi="Gadugi"/>
+              </w:rPr>
+              <w:t>_c</w:t>
+            </w:r>
+            <w:r>
+              <w:rPr>
+                <w:rFonts w:ascii="Gadugi" w:hAnsi="Gadugi"/>
+              </w:rPr>
+              <w:t>ode</w:t>
             </w:r>
             <w:proofErr w:type="spellEnd"/>
             <w:r>
@@ -1355,7 +1379,19 @@
               <w:rPr>
                 <w:rFonts w:ascii="Gadugi" w:hAnsi="Gadugi"/>
               </w:rPr>
-              <w:t>pairedAt</w:t>
+              <w:t>paired</w:t>
+            </w:r>
+            <w:r>
+              <w:rPr>
+                <w:rFonts w:ascii="Gadugi" w:hAnsi="Gadugi"/>
+              </w:rPr>
+              <w:t>_a</w:t>
+            </w:r>
+            <w:r>
+              <w:rPr>
+                <w:rFonts w:ascii="Gadugi" w:hAnsi="Gadugi"/>
+              </w:rPr>
+              <w:t>t</w:t>
             </w:r>
             <w:proofErr w:type="spellEnd"/>
             <w:r>
@@ -1388,7 +1424,19 @@
               <w:rPr>
                 <w:rFonts w:ascii="Gadugi" w:hAnsi="Gadugi"/>
               </w:rPr>
-              <w:t>registeredAt</w:t>
+              <w:t>register</w:t>
+            </w:r>
+            <w:r>
+              <w:rPr>
+                <w:rFonts w:ascii="Gadugi" w:hAnsi="Gadugi"/>
+              </w:rPr>
+              <w:t>_a</w:t>
+            </w:r>
+            <w:r>
+              <w:rPr>
+                <w:rFonts w:ascii="Gadugi" w:hAnsi="Gadugi"/>
+              </w:rPr>
+              <w:t>t</w:t>
             </w:r>
             <w:proofErr w:type="spellEnd"/>
             <w:r>
@@ -1461,13 +1509,13 @@
           <w:szCs w:val="24"/>
         </w:rPr>
         <w:lastRenderedPageBreak/>
-        <w:t>Reviews</w:t>
+        <w:t>Ratings</w:t>
       </w:r>
     </w:p>
     <w:tbl>
       <w:tblPr>
         <w:tblStyle w:val="TableGrid"/>
-        <w:tblW w:w="0" w:type="auto"/>
+        <w:tblW w:w="9345" w:type="dxa"/>
         <w:tblBorders>
           <w:top w:val="single" w:sz="12" w:space="0" w:color="095D40"/>
           <w:left w:val="single" w:sz="12" w:space="0" w:color="095D40"/>
@@ -1479,54 +1527,303 @@
         <w:tblLook w:val="04A0" w:firstRow="1" w:lastRow="0" w:firstColumn="1" w:lastColumn="0" w:noHBand="0" w:noVBand="1"/>
       </w:tblPr>
       <w:tblGrid>
-        <w:gridCol w:w="9330"/>
+        <w:gridCol w:w="1554"/>
+        <w:gridCol w:w="1554"/>
+        <w:gridCol w:w="1553"/>
+        <w:gridCol w:w="2344"/>
+        <w:gridCol w:w="2340"/>
       </w:tblGrid>
       <w:tr>
-        <w:trPr>
-          <w:trHeight w:val="468"/>
-        </w:trPr>
-        <w:tc>
-          <w:tcPr>
-            <w:tcW w:w="9350" w:type="dxa"/>
-          </w:tcPr>
-          <w:p>
-            <w:pPr>
-              <w:rPr>
-                <w:rFonts w:ascii="Gadugi" w:hAnsi="Gadugi"/>
-                <w:b/>
-                <w:bCs/>
-              </w:rPr>
-            </w:pPr>
-            <w:r>
-              <w:rPr>
-                <w:rFonts w:ascii="Gadugi" w:hAnsi="Gadugi"/>
-                <w:b/>
-                <w:bCs/>
-              </w:rPr>
-              <w:t xml:space="preserve">Rating </w:t>
+        <w:tc>
+          <w:tcPr>
+            <w:tcW w:w="1554" w:type="dxa"/>
+            <w:shd w:val="clear" w:color="auto" w:fill="499D61"/>
+          </w:tcPr>
+          <w:p>
+            <w:pPr>
+              <w:jc w:val="center"/>
+              <w:rPr>
+                <w:rFonts w:ascii="Gadugi" w:hAnsi="Gadugi"/>
+                <w:b/>
+                <w:bCs/>
+                <w:color w:val="FFFFFF" w:themeColor="background1"/>
+              </w:rPr>
+            </w:pPr>
+            <w:r>
+              <w:rPr>
+                <w:rFonts w:ascii="Gadugi" w:hAnsi="Gadugi"/>
+                <w:b/>
+                <w:bCs/>
+                <w:color w:val="FFFFFF" w:themeColor="background1"/>
+              </w:rPr>
+              <w:t>ID</w:t>
+            </w:r>
+          </w:p>
+        </w:tc>
+        <w:tc>
+          <w:tcPr>
+            <w:tcW w:w="1554" w:type="dxa"/>
+            <w:shd w:val="clear" w:color="auto" w:fill="499D61"/>
+          </w:tcPr>
+          <w:p>
+            <w:pPr>
+              <w:jc w:val="center"/>
+              <w:rPr>
+                <w:rFonts w:ascii="Gadugi" w:hAnsi="Gadugi"/>
+                <w:b/>
+                <w:bCs/>
+                <w:color w:val="FFFFFF" w:themeColor="background1"/>
+              </w:rPr>
+            </w:pPr>
+            <w:r>
+              <w:rPr>
+                <w:rFonts w:ascii="Gadugi" w:hAnsi="Gadugi"/>
+                <w:b/>
+                <w:bCs/>
+                <w:color w:val="FFFFFF" w:themeColor="background1"/>
+              </w:rPr>
+              <w:t>Message</w:t>
+            </w:r>
+          </w:p>
+        </w:tc>
+        <w:tc>
+          <w:tcPr>
+            <w:tcW w:w="1553" w:type="dxa"/>
+            <w:shd w:val="clear" w:color="auto" w:fill="499D61"/>
+          </w:tcPr>
+          <w:p>
+            <w:pPr>
+              <w:jc w:val="center"/>
+              <w:rPr>
+                <w:rFonts w:ascii="Gadugi" w:hAnsi="Gadugi"/>
+                <w:b/>
+                <w:bCs/>
+                <w:color w:val="FFFFFF" w:themeColor="background1"/>
+              </w:rPr>
+            </w:pPr>
+            <w:r>
+              <w:rPr>
+                <w:rFonts w:ascii="Gadugi" w:hAnsi="Gadugi"/>
+                <w:b/>
+                <w:bCs/>
+                <w:color w:val="FFFFFF" w:themeColor="background1"/>
+              </w:rPr>
+              <w:t>Email</w:t>
+            </w:r>
+          </w:p>
+        </w:tc>
+        <w:tc>
+          <w:tcPr>
+            <w:tcW w:w="2344" w:type="dxa"/>
+            <w:shd w:val="clear" w:color="auto" w:fill="499D61"/>
+          </w:tcPr>
+          <w:p>
+            <w:pPr>
+              <w:jc w:val="center"/>
+              <w:rPr>
+                <w:rFonts w:ascii="Gadugi" w:hAnsi="Gadugi"/>
+                <w:b/>
+                <w:bCs/>
+                <w:color w:val="FFFFFF" w:themeColor="background1"/>
+              </w:rPr>
+            </w:pPr>
+            <w:r>
+              <w:rPr>
+                <w:rFonts w:ascii="Gadugi" w:hAnsi="Gadugi"/>
+                <w:b/>
+                <w:bCs/>
+                <w:color w:val="FFFFFF" w:themeColor="background1"/>
+              </w:rPr>
+              <w:t>Date Created</w:t>
+            </w:r>
+          </w:p>
+        </w:tc>
+        <w:tc>
+          <w:tcPr>
+            <w:tcW w:w="2340" w:type="dxa"/>
+            <w:shd w:val="clear" w:color="auto" w:fill="499D61"/>
+          </w:tcPr>
+          <w:p>
+            <w:pPr>
+              <w:jc w:val="center"/>
+              <w:rPr>
+                <w:rFonts w:ascii="Gadugi" w:hAnsi="Gadugi"/>
+                <w:b/>
+                <w:bCs/>
+                <w:color w:val="FFFFFF" w:themeColor="background1"/>
+              </w:rPr>
+            </w:pPr>
+            <w:r>
+              <w:rPr>
+                <w:rFonts w:ascii="Gadugi" w:hAnsi="Gadugi"/>
+                <w:b/>
+                <w:bCs/>
+                <w:color w:val="FFFFFF" w:themeColor="background1"/>
+              </w:rPr>
+              <w:t>Status</w:t>
             </w:r>
           </w:p>
         </w:tc>
       </w:tr>
       <w:tr>
-        <w:trPr>
-          <w:trHeight w:val="519"/>
-        </w:trPr>
-        <w:tc>
-          <w:tcPr>
-            <w:tcW w:w="9350" w:type="dxa"/>
-          </w:tcPr>
-          <w:p>
-            <w:pPr>
-              <w:rPr>
-                <w:rFonts w:ascii="Gadugi" w:hAnsi="Gadugi"/>
-              </w:rPr>
-            </w:pPr>
-            <w:r>
-              <w:rPr>
-                <w:rFonts w:ascii="Gadugi" w:hAnsi="Gadugi"/>
-              </w:rPr>
-              <w:t xml:space="preserve"> {#reviews} {rating} {/reviews} </w:t>
+        <w:tc>
+          <w:tcPr>
+            <w:tcW w:w="1554" w:type="dxa"/>
+          </w:tcPr>
+          <w:p>
+            <w:pPr>
+              <w:jc w:val="center"/>
+              <w:rPr>
+                <w:rFonts w:ascii="Gadugi" w:hAnsi="Gadugi"/>
+              </w:rPr>
+            </w:pPr>
+            <w:r>
+              <w:rPr>
+                <w:rFonts w:ascii="Gadugi" w:hAnsi="Gadugi"/>
+              </w:rPr>
+              <w:t>{#</w:t>
+            </w:r>
+            <w:proofErr w:type="gramStart"/>
+            <w:r>
+              <w:rPr>
+                <w:rFonts w:ascii="Gadugi" w:hAnsi="Gadugi"/>
+              </w:rPr>
+              <w:t>reviews}  {</w:t>
+            </w:r>
+            <w:proofErr w:type="gramEnd"/>
+            <w:r>
+              <w:rPr>
+                <w:rFonts w:ascii="Gadugi" w:hAnsi="Gadugi"/>
+              </w:rPr>
+              <w:t>id}</w:t>
+            </w:r>
+          </w:p>
+        </w:tc>
+        <w:tc>
+          <w:tcPr>
+            <w:tcW w:w="1554" w:type="dxa"/>
+          </w:tcPr>
+          <w:p>
+            <w:pPr>
+              <w:jc w:val="center"/>
+              <w:rPr>
+                <w:rFonts w:ascii="Gadugi" w:hAnsi="Gadugi"/>
+              </w:rPr>
+            </w:pPr>
+            <w:r>
+              <w:rPr>
+                <w:rFonts w:ascii="Gadugi" w:hAnsi="Gadugi"/>
+              </w:rPr>
+              <w:t>{</w:t>
+            </w:r>
+            <w:r>
+              <w:rPr>
+                <w:rFonts w:ascii="Gadugi" w:hAnsi="Gadugi"/>
+              </w:rPr>
+              <w:t>rating</w:t>
+            </w:r>
+            <w:r>
+              <w:rPr>
+                <w:rFonts w:ascii="Gadugi" w:hAnsi="Gadugi"/>
+              </w:rPr>
+              <w:t>}</w:t>
+            </w:r>
+          </w:p>
+        </w:tc>
+        <w:tc>
+          <w:tcPr>
+            <w:tcW w:w="1553" w:type="dxa"/>
+          </w:tcPr>
+          <w:p>
+            <w:pPr>
+              <w:jc w:val="center"/>
+              <w:rPr>
+                <w:rFonts w:ascii="Gadugi" w:hAnsi="Gadugi"/>
+              </w:rPr>
+            </w:pPr>
+            <w:r>
+              <w:rPr>
+                <w:rFonts w:ascii="Gadugi" w:hAnsi="Gadugi"/>
+              </w:rPr>
+              <w:t>{email}</w:t>
+            </w:r>
+          </w:p>
+        </w:tc>
+        <w:tc>
+          <w:tcPr>
+            <w:tcW w:w="2344" w:type="dxa"/>
+          </w:tcPr>
+          <w:p>
+            <w:pPr>
+              <w:jc w:val="center"/>
+              <w:rPr>
+                <w:rFonts w:ascii="Gadugi" w:hAnsi="Gadugi"/>
+              </w:rPr>
+            </w:pPr>
+            <w:r>
+              <w:rPr>
+                <w:rFonts w:ascii="Gadugi" w:hAnsi="Gadugi"/>
+              </w:rPr>
+              <w:t>{</w:t>
+            </w:r>
+            <w:r>
+              <w:rPr>
+                <w:rFonts w:ascii="Gadugi" w:hAnsi="Gadugi"/>
+              </w:rPr>
+              <w:t>message</w:t>
+            </w:r>
+            <w:r>
+              <w:rPr>
+                <w:rFonts w:ascii="Gadugi" w:hAnsi="Gadugi"/>
+              </w:rPr>
+              <w:t>}</w:t>
+            </w:r>
+          </w:p>
+        </w:tc>
+        <w:tc>
+          <w:tcPr>
+            <w:tcW w:w="2340" w:type="dxa"/>
+          </w:tcPr>
+          <w:p>
+            <w:pPr>
+              <w:jc w:val="center"/>
+              <w:rPr>
+                <w:rFonts w:ascii="Gadugi" w:hAnsi="Gadugi"/>
+              </w:rPr>
+            </w:pPr>
+            <w:r>
+              <w:rPr>
+                <w:rFonts w:ascii="Gadugi" w:hAnsi="Gadugi"/>
+              </w:rPr>
+              <w:t>{</w:t>
+            </w:r>
+            <w:proofErr w:type="spellStart"/>
+            <w:r>
+              <w:rPr>
+                <w:rFonts w:ascii="Gadugi" w:hAnsi="Gadugi"/>
+              </w:rPr>
+              <w:t>created_at</w:t>
+            </w:r>
+            <w:proofErr w:type="spellEnd"/>
+            <w:r>
+              <w:rPr>
+                <w:rFonts w:ascii="Gadugi" w:hAnsi="Gadugi"/>
+              </w:rPr>
+              <w:t>} {/</w:t>
+            </w:r>
+            <w:r>
+              <w:rPr>
+                <w:rFonts w:ascii="Gadugi" w:hAnsi="Gadugi"/>
+              </w:rPr>
+              <w:t>reviews</w:t>
+            </w:r>
+            <w:bookmarkStart w:id="0" w:name="_GoBack"/>
+            <w:bookmarkEnd w:id="0"/>
+            <w:r>
+              <w:rPr>
+                <w:rFonts w:ascii="Gadugi" w:hAnsi="Gadugi"/>
+              </w:rPr>
+              <w:t>}</w:t>
             </w:r>
           </w:p>
         </w:tc>
@@ -1579,12 +1876,12 @@
         <w:tblLook w:val="04A0" w:firstRow="1" w:lastRow="0" w:firstColumn="1" w:lastColumn="0" w:noHBand="0" w:noVBand="1"/>
       </w:tblPr>
       <w:tblGrid>
-        <w:gridCol w:w="1556"/>
-        <w:gridCol w:w="1551"/>
-        <w:gridCol w:w="1555"/>
-        <w:gridCol w:w="1552"/>
-        <w:gridCol w:w="1559"/>
-        <w:gridCol w:w="1557"/>
+        <w:gridCol w:w="1553"/>
+        <w:gridCol w:w="1538"/>
+        <w:gridCol w:w="1549"/>
+        <w:gridCol w:w="1541"/>
+        <w:gridCol w:w="1596"/>
+        <w:gridCol w:w="1553"/>
       </w:tblGrid>
       <w:tr>
         <w:tc>
@@ -1843,7 +2140,7 @@
               <w:rPr>
                 <w:rFonts w:ascii="Gadugi" w:hAnsi="Gadugi"/>
               </w:rPr>
-              <w:t>dateCreated</w:t>
+              <w:t>date_created</w:t>
             </w:r>
             <w:proofErr w:type="spellEnd"/>
             <w:r>
@@ -1895,7 +2192,7 @@
 </file>
 
 <file path=word/endnotes.xml><?xml version="1.0" encoding="utf-8"?>
-<w:endnotes xmlns:wpc="http://schemas.microsoft.com/office/word/2010/wordprocessingCanvas" xmlns:cx="http://schemas.microsoft.com/office/drawing/2014/chartex" xmlns:cx1="http://schemas.microsoft.com/office/drawing/2015/9/8/chartex" xmlns:cx2="http://schemas.microsoft.com/office/drawing/2015/10/21/chartex" xmlns:cx3="http://schemas.microsoft.com/office/drawing/2016/5/9/chartex" xmlns:cx4="http://schemas.microsoft.com/office/drawing/2016/5/10/chartex" xmlns:cx5="http://schemas.microsoft.com/office/drawing/2016/5/11/chartex" xmlns:cx6="http://schemas.microsoft.com/office/drawing/2016/5/12/chartex" xmlns:cx7="http://schemas.microsoft.com/office/drawing/2016/5/13/chartex" xmlns:cx8="http://schemas.microsoft.com/office/drawing/2016/5/14/chartex" xmlns:mc="http://schemas.openxmlformats.org/markup-compatibility/2006" xmlns:aink="http://schemas.microsoft.com/office/drawing/2016/ink" xmlns:am3d="http://schemas.microsoft.com/office/drawing/2017/model3d" xmlns:o="urn:schemas-microsoft-com:office:office" xmlns:oel="http://schemas.microsoft.com/office/2019/extlst" xmlns:r="http://schemas.openxmlformats.org/officeDocument/2006/relationships" xmlns:m="http://schemas.openxmlformats.org/officeDocument/2006/math" xmlns:v="urn:schemas-microsoft-com:vml" xmlns:wp14="http://schemas.microsoft.com/office/word/2010/wordprocessingDrawing" xmlns:wp="http://schemas.openxmlformats.org/drawingml/2006/wordprocessingDrawing" xmlns:w10="urn:schemas-microsoft-com:office:word" xmlns:w="http://schemas.openxmlformats.org/wordprocessingml/2006/main" xmlns:w14="http://schemas.microsoft.com/office/word/2010/wordml" xmlns:w15="http://schemas.microsoft.com/office/word/2012/wordml" xmlns:w16cex="http://schemas.microsoft.com/office/word/2018/wordml/cex" xmlns:w16cid="http://schemas.microsoft.com/office/word/2016/wordml/cid" xmlns:w16="http://schemas.microsoft.com/office/word/2018/wordml" xmlns:w16du="http://schemas.microsoft.com/office/word/2023/wordml/word16du" xmlns:w16sdtdh="http://schemas.microsoft.com/office/word/2020/wordml/sdtdatahash" xmlns:w16sdtfl="http://schemas.microsoft.com/office/word/2024/wordml/sdtformatlock" xmlns:w16se="http://schemas.microsoft.com/office/word/2015/wordml/symex" xmlns:wpg="http://schemas.microsoft.com/office/word/2010/wordprocessingGroup" xmlns:wpi="http://schemas.microsoft.com/office/word/2010/wordprocessingInk" xmlns:wne="http://schemas.microsoft.com/office/word/2006/wordml" xmlns:wps="http://schemas.microsoft.com/office/word/2010/wordprocessingShape" mc:Ignorable="w14 w15 w16se w16cid w16 w16cex w16sdtdh w16sdtfl w16du wp14">
+<w:endnotes xmlns:wpc="http://schemas.microsoft.com/office/word/2010/wordprocessingCanvas" xmlns:cx="http://schemas.microsoft.com/office/drawing/2014/chartex" xmlns:cx1="http://schemas.microsoft.com/office/drawing/2015/9/8/chartex" xmlns:cx2="http://schemas.microsoft.com/office/drawing/2015/10/21/chartex" xmlns:cx3="http://schemas.microsoft.com/office/drawing/2016/5/9/chartex" xmlns:cx4="http://schemas.microsoft.com/office/drawing/2016/5/10/chartex" xmlns:cx5="http://schemas.microsoft.com/office/drawing/2016/5/11/chartex" xmlns:cx6="http://schemas.microsoft.com/office/drawing/2016/5/12/chartex" xmlns:cx7="http://schemas.microsoft.com/office/drawing/2016/5/13/chartex" xmlns:cx8="http://schemas.microsoft.com/office/drawing/2016/5/14/chartex" xmlns:mc="http://schemas.openxmlformats.org/markup-compatibility/2006" xmlns:aink="http://schemas.microsoft.com/office/drawing/2016/ink" xmlns:am3d="http://schemas.microsoft.com/office/drawing/2017/model3d" xmlns:o="urn:schemas-microsoft-com:office:office" xmlns:r="http://schemas.openxmlformats.org/officeDocument/2006/relationships" xmlns:m="http://schemas.openxmlformats.org/officeDocument/2006/math" xmlns:v="urn:schemas-microsoft-com:vml" xmlns:wp14="http://schemas.microsoft.com/office/word/2010/wordprocessingDrawing" xmlns:wp="http://schemas.openxmlformats.org/drawingml/2006/wordprocessingDrawing" xmlns:w10="urn:schemas-microsoft-com:office:word" xmlns:w="http://schemas.openxmlformats.org/wordprocessingml/2006/main" xmlns:w14="http://schemas.microsoft.com/office/word/2010/wordml" xmlns:w15="http://schemas.microsoft.com/office/word/2012/wordml" xmlns:w16cid="http://schemas.microsoft.com/office/word/2016/wordml/cid" xmlns:w16se="http://schemas.microsoft.com/office/word/2015/wordml/symex" xmlns:wpg="http://schemas.microsoft.com/office/word/2010/wordprocessingGroup" xmlns:wpi="http://schemas.microsoft.com/office/word/2010/wordprocessingInk" xmlns:wne="http://schemas.microsoft.com/office/word/2006/wordml" xmlns:wps="http://schemas.microsoft.com/office/word/2010/wordprocessingShape" mc:Ignorable="w14 w15 w16se w16cid wp14">
   <w:endnote w:type="separator" w:id="-1">
     <w:p>
       <w:pPr>
@@ -1920,7 +2217,7 @@
 </file>
 
 <file path=word/footer1.xml><?xml version="1.0" encoding="utf-8"?>
-<w:ftr xmlns:wpc="http://schemas.microsoft.com/office/word/2010/wordprocessingCanvas" xmlns:cx="http://schemas.microsoft.com/office/drawing/2014/chartex" xmlns:cx1="http://schemas.microsoft.com/office/drawing/2015/9/8/chartex" xmlns:cx2="http://schemas.microsoft.com/office/drawing/2015/10/21/chartex" xmlns:cx3="http://schemas.microsoft.com/office/drawing/2016/5/9/chartex" xmlns:cx4="http://schemas.microsoft.com/office/drawing/2016/5/10/chartex" xmlns:cx5="http://schemas.microsoft.com/office/drawing/2016/5/11/chartex" xmlns:cx6="http://schemas.microsoft.com/office/drawing/2016/5/12/chartex" xmlns:cx7="http://schemas.microsoft.com/office/drawing/2016/5/13/chartex" xmlns:cx8="http://schemas.microsoft.com/office/drawing/2016/5/14/chartex" xmlns:mc="http://schemas.openxmlformats.org/markup-compatibility/2006" xmlns:aink="http://schemas.microsoft.com/office/drawing/2016/ink" xmlns:am3d="http://schemas.microsoft.com/office/drawing/2017/model3d" xmlns:o="urn:schemas-microsoft-com:office:office" xmlns:oel="http://schemas.microsoft.com/office/2019/extlst" xmlns:r="http://schemas.openxmlformats.org/officeDocument/2006/relationships" xmlns:m="http://schemas.openxmlformats.org/officeDocument/2006/math" xmlns:v="urn:schemas-microsoft-com:vml" xmlns:wp14="http://schemas.microsoft.com/office/word/2010/wordprocessingDrawing" xmlns:wp="http://schemas.openxmlformats.org/drawingml/2006/wordprocessingDrawing" xmlns:w10="urn:schemas-microsoft-com:office:word" xmlns:w="http://schemas.openxmlformats.org/wordprocessingml/2006/main" xmlns:w14="http://schemas.microsoft.com/office/word/2010/wordml" xmlns:w15="http://schemas.microsoft.com/office/word/2012/wordml" xmlns:w16cex="http://schemas.microsoft.com/office/word/2018/wordml/cex" xmlns:w16cid="http://schemas.microsoft.com/office/word/2016/wordml/cid" xmlns:w16="http://schemas.microsoft.com/office/word/2018/wordml" xmlns:w16du="http://schemas.microsoft.com/office/word/2023/wordml/word16du" xmlns:w16sdtdh="http://schemas.microsoft.com/office/word/2020/wordml/sdtdatahash" xmlns:w16sdtfl="http://schemas.microsoft.com/office/word/2024/wordml/sdtformatlock" xmlns:w16se="http://schemas.microsoft.com/office/word/2015/wordml/symex" xmlns:wpg="http://schemas.microsoft.com/office/word/2010/wordprocessingGroup" xmlns:wpi="http://schemas.microsoft.com/office/word/2010/wordprocessingInk" xmlns:wne="http://schemas.microsoft.com/office/word/2006/wordml" xmlns:wps="http://schemas.microsoft.com/office/word/2010/wordprocessingShape" mc:Ignorable="w14 w15 w16se w16cid w16 w16cex w16sdtdh w16sdtfl w16du wp14">
+<w:ftr xmlns:wpc="http://schemas.microsoft.com/office/word/2010/wordprocessingCanvas" xmlns:cx="http://schemas.microsoft.com/office/drawing/2014/chartex" xmlns:cx1="http://schemas.microsoft.com/office/drawing/2015/9/8/chartex" xmlns:cx2="http://schemas.microsoft.com/office/drawing/2015/10/21/chartex" xmlns:cx3="http://schemas.microsoft.com/office/drawing/2016/5/9/chartex" xmlns:cx4="http://schemas.microsoft.com/office/drawing/2016/5/10/chartex" xmlns:cx5="http://schemas.microsoft.com/office/drawing/2016/5/11/chartex" xmlns:cx6="http://schemas.microsoft.com/office/drawing/2016/5/12/chartex" xmlns:cx7="http://schemas.microsoft.com/office/drawing/2016/5/13/chartex" xmlns:cx8="http://schemas.microsoft.com/office/drawing/2016/5/14/chartex" xmlns:mc="http://schemas.openxmlformats.org/markup-compatibility/2006" xmlns:aink="http://schemas.microsoft.com/office/drawing/2016/ink" xmlns:am3d="http://schemas.microsoft.com/office/drawing/2017/model3d" xmlns:o="urn:schemas-microsoft-com:office:office" xmlns:r="http://schemas.openxmlformats.org/officeDocument/2006/relationships" xmlns:m="http://schemas.openxmlformats.org/officeDocument/2006/math" xmlns:v="urn:schemas-microsoft-com:vml" xmlns:wp14="http://schemas.microsoft.com/office/word/2010/wordprocessingDrawing" xmlns:wp="http://schemas.openxmlformats.org/drawingml/2006/wordprocessingDrawing" xmlns:w10="urn:schemas-microsoft-com:office:word" xmlns:w="http://schemas.openxmlformats.org/wordprocessingml/2006/main" xmlns:w14="http://schemas.microsoft.com/office/word/2010/wordml" xmlns:w15="http://schemas.microsoft.com/office/word/2012/wordml" xmlns:w16cid="http://schemas.microsoft.com/office/word/2016/wordml/cid" xmlns:w16se="http://schemas.microsoft.com/office/word/2015/wordml/symex" xmlns:wpg="http://schemas.microsoft.com/office/word/2010/wordprocessingGroup" xmlns:wpi="http://schemas.microsoft.com/office/word/2010/wordprocessingInk" xmlns:wne="http://schemas.microsoft.com/office/word/2006/wordml" xmlns:wps="http://schemas.microsoft.com/office/word/2010/wordprocessingShape" mc:Ignorable="w14 w15 w16se w16cid wp14">
   <w:p>
     <w:pPr>
       <w:pStyle w:val="Footer"/>
@@ -1999,7 +2296,7 @@
 </file>
 
 <file path=word/footnotes.xml><?xml version="1.0" encoding="utf-8"?>
-<w:footnotes xmlns:wpc="http://schemas.microsoft.com/office/word/2010/wordprocessingCanvas" xmlns:cx="http://schemas.microsoft.com/office/drawing/2014/chartex" xmlns:cx1="http://schemas.microsoft.com/office/drawing/2015/9/8/chartex" xmlns:cx2="http://schemas.microsoft.com/office/drawing/2015/10/21/chartex" xmlns:cx3="http://schemas.microsoft.com/office/drawing/2016/5/9/chartex" xmlns:cx4="http://schemas.microsoft.com/office/drawing/2016/5/10/chartex" xmlns:cx5="http://schemas.microsoft.com/office/drawing/2016/5/11/chartex" xmlns:cx6="http://schemas.microsoft.com/office/drawing/2016/5/12/chartex" xmlns:cx7="http://schemas.microsoft.com/office/drawing/2016/5/13/chartex" xmlns:cx8="http://schemas.microsoft.com/office/drawing/2016/5/14/chartex" xmlns:mc="http://schemas.openxmlformats.org/markup-compatibility/2006" xmlns:aink="http://schemas.microsoft.com/office/drawing/2016/ink" xmlns:am3d="http://schemas.microsoft.com/office/drawing/2017/model3d" xmlns:o="urn:schemas-microsoft-com:office:office" xmlns:oel="http://schemas.microsoft.com/office/2019/extlst" xmlns:r="http://schemas.openxmlformats.org/officeDocument/2006/relationships" xmlns:m="http://schemas.openxmlformats.org/officeDocument/2006/math" xmlns:v="urn:schemas-microsoft-com:vml" xmlns:wp14="http://schemas.microsoft.com/office/word/2010/wordprocessingDrawing" xmlns:wp="http://schemas.openxmlformats.org/drawingml/2006/wordprocessingDrawing" xmlns:w10="urn:schemas-microsoft-com:office:word" xmlns:w="http://schemas.openxmlformats.org/wordprocessingml/2006/main" xmlns:w14="http://schemas.microsoft.com/office/word/2010/wordml" xmlns:w15="http://schemas.microsoft.com/office/word/2012/wordml" xmlns:w16cex="http://schemas.microsoft.com/office/word/2018/wordml/cex" xmlns:w16cid="http://schemas.microsoft.com/office/word/2016/wordml/cid" xmlns:w16="http://schemas.microsoft.com/office/word/2018/wordml" xmlns:w16du="http://schemas.microsoft.com/office/word/2023/wordml/word16du" xmlns:w16sdtdh="http://schemas.microsoft.com/office/word/2020/wordml/sdtdatahash" xmlns:w16sdtfl="http://schemas.microsoft.com/office/word/2024/wordml/sdtformatlock" xmlns:w16se="http://schemas.microsoft.com/office/word/2015/wordml/symex" xmlns:wpg="http://schemas.microsoft.com/office/word/2010/wordprocessingGroup" xmlns:wpi="http://schemas.microsoft.com/office/word/2010/wordprocessingInk" xmlns:wne="http://schemas.microsoft.com/office/word/2006/wordml" xmlns:wps="http://schemas.microsoft.com/office/word/2010/wordprocessingShape" mc:Ignorable="w14 w15 w16se w16cid w16 w16cex w16sdtdh w16sdtfl w16du wp14">
+<w:footnotes xmlns:wpc="http://schemas.microsoft.com/office/word/2010/wordprocessingCanvas" xmlns:cx="http://schemas.microsoft.com/office/drawing/2014/chartex" xmlns:cx1="http://schemas.microsoft.com/office/drawing/2015/9/8/chartex" xmlns:cx2="http://schemas.microsoft.com/office/drawing/2015/10/21/chartex" xmlns:cx3="http://schemas.microsoft.com/office/drawing/2016/5/9/chartex" xmlns:cx4="http://schemas.microsoft.com/office/drawing/2016/5/10/chartex" xmlns:cx5="http://schemas.microsoft.com/office/drawing/2016/5/11/chartex" xmlns:cx6="http://schemas.microsoft.com/office/drawing/2016/5/12/chartex" xmlns:cx7="http://schemas.microsoft.com/office/drawing/2016/5/13/chartex" xmlns:cx8="http://schemas.microsoft.com/office/drawing/2016/5/14/chartex" xmlns:mc="http://schemas.openxmlformats.org/markup-compatibility/2006" xmlns:aink="http://schemas.microsoft.com/office/drawing/2016/ink" xmlns:am3d="http://schemas.microsoft.com/office/drawing/2017/model3d" xmlns:o="urn:schemas-microsoft-com:office:office" xmlns:r="http://schemas.openxmlformats.org/officeDocument/2006/relationships" xmlns:m="http://schemas.openxmlformats.org/officeDocument/2006/math" xmlns:v="urn:schemas-microsoft-com:vml" xmlns:wp14="http://schemas.microsoft.com/office/word/2010/wordprocessingDrawing" xmlns:wp="http://schemas.openxmlformats.org/drawingml/2006/wordprocessingDrawing" xmlns:w10="urn:schemas-microsoft-com:office:word" xmlns:w="http://schemas.openxmlformats.org/wordprocessingml/2006/main" xmlns:w14="http://schemas.microsoft.com/office/word/2010/wordml" xmlns:w15="http://schemas.microsoft.com/office/word/2012/wordml" xmlns:w16cid="http://schemas.microsoft.com/office/word/2016/wordml/cid" xmlns:w16se="http://schemas.microsoft.com/office/word/2015/wordml/symex" xmlns:wpg="http://schemas.microsoft.com/office/word/2010/wordprocessingGroup" xmlns:wpi="http://schemas.microsoft.com/office/word/2010/wordprocessingInk" xmlns:wne="http://schemas.microsoft.com/office/word/2006/wordml" xmlns:wps="http://schemas.microsoft.com/office/word/2010/wordprocessingShape" mc:Ignorable="w14 w15 w16se w16cid wp14">
   <w:footnote w:type="separator" w:id="-1">
     <w:p>
       <w:pPr>
@@ -2024,7 +2321,7 @@
 </file>
 
 <file path=word/header1.xml><?xml version="1.0" encoding="utf-8"?>
-<w:hdr xmlns:wpc="http://schemas.microsoft.com/office/word/2010/wordprocessingCanvas" xmlns:cx="http://schemas.microsoft.com/office/drawing/2014/chartex" xmlns:cx1="http://schemas.microsoft.com/office/drawing/2015/9/8/chartex" xmlns:cx2="http://schemas.microsoft.com/office/drawing/2015/10/21/chartex" xmlns:cx3="http://schemas.microsoft.com/office/drawing/2016/5/9/chartex" xmlns:cx4="http://schemas.microsoft.com/office/drawing/2016/5/10/chartex" xmlns:cx5="http://schemas.microsoft.com/office/drawing/2016/5/11/chartex" xmlns:cx6="http://schemas.microsoft.com/office/drawing/2016/5/12/chartex" xmlns:cx7="http://schemas.microsoft.com/office/drawing/2016/5/13/chartex" xmlns:cx8="http://schemas.microsoft.com/office/drawing/2016/5/14/chartex" xmlns:mc="http://schemas.openxmlformats.org/markup-compatibility/2006" xmlns:aink="http://schemas.microsoft.com/office/drawing/2016/ink" xmlns:am3d="http://schemas.microsoft.com/office/drawing/2017/model3d" xmlns:o="urn:schemas-microsoft-com:office:office" xmlns:oel="http://schemas.microsoft.com/office/2019/extlst" xmlns:r="http://schemas.openxmlformats.org/officeDocument/2006/relationships" xmlns:m="http://schemas.openxmlformats.org/officeDocument/2006/math" xmlns:v="urn:schemas-microsoft-com:vml" xmlns:wp14="http://schemas.microsoft.com/office/word/2010/wordprocessingDrawing" xmlns:wp="http://schemas.openxmlformats.org/drawingml/2006/wordprocessingDrawing" xmlns:w10="urn:schemas-microsoft-com:office:word" xmlns:w="http://schemas.openxmlformats.org/wordprocessingml/2006/main" xmlns:w14="http://schemas.microsoft.com/office/word/2010/wordml" xmlns:w15="http://schemas.microsoft.com/office/word/2012/wordml" xmlns:w16cex="http://schemas.microsoft.com/office/word/2018/wordml/cex" xmlns:w16cid="http://schemas.microsoft.com/office/word/2016/wordml/cid" xmlns:w16="http://schemas.microsoft.com/office/word/2018/wordml" xmlns:w16du="http://schemas.microsoft.com/office/word/2023/wordml/word16du" xmlns:w16sdtdh="http://schemas.microsoft.com/office/word/2020/wordml/sdtdatahash" xmlns:w16sdtfl="http://schemas.microsoft.com/office/word/2024/wordml/sdtformatlock" xmlns:w16se="http://schemas.microsoft.com/office/word/2015/wordml/symex" xmlns:wpg="http://schemas.microsoft.com/office/word/2010/wordprocessingGroup" xmlns:wpi="http://schemas.microsoft.com/office/word/2010/wordprocessingInk" xmlns:wne="http://schemas.microsoft.com/office/word/2006/wordml" xmlns:wps="http://schemas.microsoft.com/office/word/2010/wordprocessingShape" mc:Ignorable="w14 w15 w16se w16cid w16 w16cex w16sdtdh w16sdtfl w16du wp14">
+<w:hdr xmlns:wpc="http://schemas.microsoft.com/office/word/2010/wordprocessingCanvas" xmlns:cx="http://schemas.microsoft.com/office/drawing/2014/chartex" xmlns:cx1="http://schemas.microsoft.com/office/drawing/2015/9/8/chartex" xmlns:cx2="http://schemas.microsoft.com/office/drawing/2015/10/21/chartex" xmlns:cx3="http://schemas.microsoft.com/office/drawing/2016/5/9/chartex" xmlns:cx4="http://schemas.microsoft.com/office/drawing/2016/5/10/chartex" xmlns:cx5="http://schemas.microsoft.com/office/drawing/2016/5/11/chartex" xmlns:cx6="http://schemas.microsoft.com/office/drawing/2016/5/12/chartex" xmlns:cx7="http://schemas.microsoft.com/office/drawing/2016/5/13/chartex" xmlns:cx8="http://schemas.microsoft.com/office/drawing/2016/5/14/chartex" xmlns:mc="http://schemas.openxmlformats.org/markup-compatibility/2006" xmlns:aink="http://schemas.microsoft.com/office/drawing/2016/ink" xmlns:am3d="http://schemas.microsoft.com/office/drawing/2017/model3d" xmlns:o="urn:schemas-microsoft-com:office:office" xmlns:r="http://schemas.openxmlformats.org/officeDocument/2006/relationships" xmlns:m="http://schemas.openxmlformats.org/officeDocument/2006/math" xmlns:v="urn:schemas-microsoft-com:vml" xmlns:wp14="http://schemas.microsoft.com/office/word/2010/wordprocessingDrawing" xmlns:wp="http://schemas.openxmlformats.org/drawingml/2006/wordprocessingDrawing" xmlns:w10="urn:schemas-microsoft-com:office:word" xmlns:w="http://schemas.openxmlformats.org/wordprocessingml/2006/main" xmlns:w14="http://schemas.microsoft.com/office/word/2010/wordml" xmlns:w15="http://schemas.microsoft.com/office/word/2012/wordml" xmlns:w16cid="http://schemas.microsoft.com/office/word/2016/wordml/cid" xmlns:w16se="http://schemas.microsoft.com/office/word/2015/wordml/symex" xmlns:wpg="http://schemas.microsoft.com/office/word/2010/wordprocessingGroup" xmlns:wpi="http://schemas.microsoft.com/office/word/2010/wordprocessingInk" xmlns:wne="http://schemas.microsoft.com/office/word/2006/wordml" xmlns:wps="http://schemas.microsoft.com/office/word/2010/wordprocessingShape" mc:Ignorable="w14 w15 w16se w16cid wp14">
   <w:p>
     <w:pPr>
       <w:pStyle w:val="Header"/>
@@ -2103,7 +2400,7 @@
 </file>
 
 <file path=word/numbering.xml><?xml version="1.0" encoding="utf-8"?>
-<w:numbering xmlns:wpc="http://schemas.microsoft.com/office/word/2010/wordprocessingCanvas" xmlns:cx="http://schemas.microsoft.com/office/drawing/2014/chartex" xmlns:cx1="http://schemas.microsoft.com/office/drawing/2015/9/8/chartex" xmlns:cx2="http://schemas.microsoft.com/office/drawing/2015/10/21/chartex" xmlns:cx3="http://schemas.microsoft.com/office/drawing/2016/5/9/chartex" xmlns:cx4="http://schemas.microsoft.com/office/drawing/2016/5/10/chartex" xmlns:cx5="http://schemas.microsoft.com/office/drawing/2016/5/11/chartex" xmlns:cx6="http://schemas.microsoft.com/office/drawing/2016/5/12/chartex" xmlns:cx7="http://schemas.microsoft.com/office/drawing/2016/5/13/chartex" xmlns:cx8="http://schemas.microsoft.com/office/drawing/2016/5/14/chartex" xmlns:mc="http://schemas.openxmlformats.org/markup-compatibility/2006" xmlns:aink="http://schemas.microsoft.com/office/drawing/2016/ink" xmlns:am3d="http://schemas.microsoft.com/office/drawing/2017/model3d" xmlns:o="urn:schemas-microsoft-com:office:office" xmlns:oel="http://schemas.microsoft.com/office/2019/extlst" xmlns:r="http://schemas.openxmlformats.org/officeDocument/2006/relationships" xmlns:m="http://schemas.openxmlformats.org/officeDocument/2006/math" xmlns:v="urn:schemas-microsoft-com:vml" xmlns:wp14="http://schemas.microsoft.com/office/word/2010/wordprocessingDrawing" xmlns:wp="http://schemas.openxmlformats.org/drawingml/2006/wordprocessingDrawing" xmlns:w10="urn:schemas-microsoft-com:office:word" xmlns:w="http://schemas.openxmlformats.org/wordprocessingml/2006/main" xmlns:w14="http://schemas.microsoft.com/office/word/2010/wordml" xmlns:w15="http://schemas.microsoft.com/office/word/2012/wordml" xmlns:w16cex="http://schemas.microsoft.com/office/word/2018/wordml/cex" xmlns:w16cid="http://schemas.microsoft.com/office/word/2016/wordml/cid" xmlns:w16="http://schemas.microsoft.com/office/word/2018/wordml" xmlns:w16du="http://schemas.microsoft.com/office/word/2023/wordml/word16du" xmlns:w16sdtdh="http://schemas.microsoft.com/office/word/2020/wordml/sdtdatahash" xmlns:w16sdtfl="http://schemas.microsoft.com/office/word/2024/wordml/sdtformatlock" xmlns:w16se="http://schemas.microsoft.com/office/word/2015/wordml/symex" xmlns:wpg="http://schemas.microsoft.com/office/word/2010/wordprocessingGroup" xmlns:wpi="http://schemas.microsoft.com/office/word/2010/wordprocessingInk" xmlns:wne="http://schemas.microsoft.com/office/word/2006/wordml" xmlns:wps="http://schemas.microsoft.com/office/word/2010/wordprocessingShape" mc:Ignorable="w14 w15 w16se w16cid w16 w16cex w16sdtdh w16sdtfl w16du wp14">
+<w:numbering xmlns:wpc="http://schemas.microsoft.com/office/word/2010/wordprocessingCanvas" xmlns:cx="http://schemas.microsoft.com/office/drawing/2014/chartex" xmlns:cx1="http://schemas.microsoft.com/office/drawing/2015/9/8/chartex" xmlns:cx2="http://schemas.microsoft.com/office/drawing/2015/10/21/chartex" xmlns:cx3="http://schemas.microsoft.com/office/drawing/2016/5/9/chartex" xmlns:cx4="http://schemas.microsoft.com/office/drawing/2016/5/10/chartex" xmlns:cx5="http://schemas.microsoft.com/office/drawing/2016/5/11/chartex" xmlns:cx6="http://schemas.microsoft.com/office/drawing/2016/5/12/chartex" xmlns:cx7="http://schemas.microsoft.com/office/drawing/2016/5/13/chartex" xmlns:cx8="http://schemas.microsoft.com/office/drawing/2016/5/14/chartex" xmlns:mc="http://schemas.openxmlformats.org/markup-compatibility/2006" xmlns:aink="http://schemas.microsoft.com/office/drawing/2016/ink" xmlns:am3d="http://schemas.microsoft.com/office/drawing/2017/model3d" xmlns:o="urn:schemas-microsoft-com:office:office" xmlns:r="http://schemas.openxmlformats.org/officeDocument/2006/relationships" xmlns:m="http://schemas.openxmlformats.org/officeDocument/2006/math" xmlns:v="urn:schemas-microsoft-com:vml" xmlns:wp14="http://schemas.microsoft.com/office/word/2010/wordprocessingDrawing" xmlns:wp="http://schemas.openxmlformats.org/drawingml/2006/wordprocessingDrawing" xmlns:w10="urn:schemas-microsoft-com:office:word" xmlns:w="http://schemas.openxmlformats.org/wordprocessingml/2006/main" xmlns:w14="http://schemas.microsoft.com/office/word/2010/wordml" xmlns:w15="http://schemas.microsoft.com/office/word/2012/wordml" xmlns:w16cid="http://schemas.microsoft.com/office/word/2016/wordml/cid" xmlns:w16se="http://schemas.microsoft.com/office/word/2015/wordml/symex" xmlns:wpg="http://schemas.microsoft.com/office/word/2010/wordprocessingGroup" xmlns:wpi="http://schemas.microsoft.com/office/word/2010/wordprocessingInk" xmlns:wne="http://schemas.microsoft.com/office/word/2006/wordml" xmlns:wps="http://schemas.microsoft.com/office/word/2010/wordprocessingShape" mc:Ignorable="w14 w15 w16se w16cid wp14">
   <w:abstractNum w:abstractNumId="0" w15:restartNumberingAfterBreak="0">
     <w:nsid w:val="076676F6"/>
     <w:multiLevelType w:val="multilevel"/>
@@ -3594,41 +3891,41 @@
       </w:rPr>
     </w:lvl>
   </w:abstractNum>
-  <w:num w:numId="1" w16cid:durableId="1766683369">
+  <w:num w:numId="1">
     <w:abstractNumId w:val="2"/>
   </w:num>
-  <w:num w:numId="2" w16cid:durableId="753090696">
+  <w:num w:numId="2">
     <w:abstractNumId w:val="1"/>
   </w:num>
-  <w:num w:numId="3" w16cid:durableId="399258616">
+  <w:num w:numId="3">
     <w:abstractNumId w:val="6"/>
   </w:num>
-  <w:num w:numId="4" w16cid:durableId="821971814">
+  <w:num w:numId="4">
     <w:abstractNumId w:val="9"/>
   </w:num>
-  <w:num w:numId="5" w16cid:durableId="2049524630">
+  <w:num w:numId="5">
     <w:abstractNumId w:val="3"/>
   </w:num>
-  <w:num w:numId="6" w16cid:durableId="1375732781">
+  <w:num w:numId="6">
     <w:abstractNumId w:val="7"/>
   </w:num>
-  <w:num w:numId="7" w16cid:durableId="1651058515">
+  <w:num w:numId="7">
     <w:abstractNumId w:val="4"/>
   </w:num>
-  <w:num w:numId="8" w16cid:durableId="482544479">
+  <w:num w:numId="8">
     <w:abstractNumId w:val="5"/>
   </w:num>
-  <w:num w:numId="9" w16cid:durableId="1072775485">
+  <w:num w:numId="9">
     <w:abstractNumId w:val="8"/>
   </w:num>
-  <w:num w:numId="10" w16cid:durableId="788669677">
+  <w:num w:numId="10">
     <w:abstractNumId w:val="0"/>
   </w:num>
 </w:numbering>
 </file>
 
 <file path=word/styles.xml><?xml version="1.0" encoding="utf-8"?>
-<w:styles xmlns:mc="http://schemas.openxmlformats.org/markup-compatibility/2006" xmlns:r="http://schemas.openxmlformats.org/officeDocument/2006/relationships" xmlns:w="http://schemas.openxmlformats.org/wordprocessingml/2006/main" xmlns:w14="http://schemas.microsoft.com/office/word/2010/wordml" xmlns:w15="http://schemas.microsoft.com/office/word/2012/wordml" xmlns:w16cex="http://schemas.microsoft.com/office/word/2018/wordml/cex" xmlns:w16cid="http://schemas.microsoft.com/office/word/2016/wordml/cid" xmlns:w16="http://schemas.microsoft.com/office/word/2018/wordml" xmlns:w16du="http://schemas.microsoft.com/office/word/2023/wordml/word16du" xmlns:w16sdtdh="http://schemas.microsoft.com/office/word/2020/wordml/sdtdatahash" xmlns:w16sdtfl="http://schemas.microsoft.com/office/word/2024/wordml/sdtformatlock" xmlns:w16se="http://schemas.microsoft.com/office/word/2015/wordml/symex" mc:Ignorable="w14 w15 w16se w16cid w16 w16cex w16sdtdh w16sdtfl w16du">
+<w:styles xmlns:mc="http://schemas.openxmlformats.org/markup-compatibility/2006" xmlns:r="http://schemas.openxmlformats.org/officeDocument/2006/relationships" xmlns:w="http://schemas.openxmlformats.org/wordprocessingml/2006/main" xmlns:w14="http://schemas.microsoft.com/office/word/2010/wordml" xmlns:w15="http://schemas.microsoft.com/office/word/2012/wordml" xmlns:w16cid="http://schemas.microsoft.com/office/word/2016/wordml/cid" xmlns:w16se="http://schemas.microsoft.com/office/word/2015/wordml/symex" mc:Ignorable="w14 w15 w16se w16cid">
   <w:docDefaults>
     <w:rPrDefault>
       <w:rPr>
@@ -3646,7 +3943,7 @@
       </w:pPr>
     </w:pPrDefault>
   </w:docDefaults>
-  <w:latentStyles w:defLockedState="0" w:defUIPriority="99" w:defSemiHidden="0" w:defUnhideWhenUsed="0" w:defQFormat="0" w:count="376">
+  <w:latentStyles w:defLockedState="0" w:defUIPriority="99" w:defSemiHidden="0" w:defUnhideWhenUsed="0" w:defQFormat="0" w:count="375">
     <w:lsdException w:name="Normal" w:uiPriority="0" w:qFormat="1"/>
     <w:lsdException w:name="heading 1" w:uiPriority="9" w:qFormat="1"/>
     <w:lsdException w:name="heading 2" w:semiHidden="1" w:uiPriority="9" w:unhideWhenUsed="1" w:qFormat="1"/>
@@ -4022,7 +4319,6 @@
     <w:lsdException w:name="Smart Hyperlink" w:semiHidden="1" w:unhideWhenUsed="1"/>
     <w:lsdException w:name="Hashtag" w:semiHidden="1" w:unhideWhenUsed="1"/>
     <w:lsdException w:name="Unresolved Mention" w:semiHidden="1" w:unhideWhenUsed="1"/>
-    <w:lsdException w:name="Smart Link" w:semiHidden="1" w:unhideWhenUsed="1"/>
   </w:latentStyles>
   <w:style w:type="paragraph" w:default="1" w:styleId="Normal">
     <w:name w:val="Normal"/>

</xml_diff>